<commit_message>
Lab4 + Grammar of simple extramaritalization
</commit_message>
<xml_diff>
--- a/papers/grammar.docx
+++ b/papers/grammar.docx
@@ -520,15 +520,7 @@
           <w:sz w:val="23"/>
           <w:szCs w:val="23"/>
         </w:rPr>
-        <w:t>variable</w:t>
-      </w:r>
-      <w:r>
-        <w:rPr>
-          <w:rFonts w:ascii="Consolas" w:hAnsi="Consolas" w:cs="Arial"/>
-          <w:sz w:val="23"/>
-          <w:szCs w:val="23"/>
-        </w:rPr>
-        <w:t>_</w:t>
+        <w:t>variable_</w:t>
       </w:r>
       <w:r>
         <w:rPr>
@@ -19383,17 +19375,7 @@
           <w:szCs w:val="24"/>
           <w:lang w:val="ru-RU"/>
         </w:rPr>
-        <w:t xml:space="preserve"> </w:t>
-      </w:r>
-      <w:r>
-        <w:rPr>
-          <w:rFonts w:ascii="Times New Roman" w:hAnsi="Times New Roman" w:cs="Times New Roman"/>
-          <w:i/>
-          <w:sz w:val="24"/>
-          <w:szCs w:val="24"/>
-          <w:lang w:val="ru-RU"/>
-        </w:rPr>
-        <w:t>констант</w:t>
+        <w:t xml:space="preserve"> констант</w:t>
       </w:r>
     </w:p>
     <w:tbl>
@@ -20476,7 +20458,6 @@
           <w:b/>
           <w:sz w:val="28"/>
           <w:szCs w:val="28"/>
-          <w:lang w:val="ru-RU"/>
         </w:rPr>
       </w:pPr>
       <w:r>
@@ -20508,7 +20489,6 @@
           <w:b/>
           <w:sz w:val="28"/>
           <w:szCs w:val="28"/>
-          <w:lang w:val="ru-RU"/>
         </w:rPr>
         <w:t xml:space="preserve"> </w:t>
       </w:r>
@@ -20536,11 +20516,6 @@
           <w:szCs w:val="28"/>
         </w:rPr>
       </w:pPr>
-      <w:r>
-        <w:rPr>
-          <w:noProof/>
-        </w:rPr>
-      </w:r>
       <w:r>
         <w:rPr>
           <w:rFonts w:ascii="Times New Roman" w:hAnsi="Times New Roman" w:cs="Times New Roman"/>
@@ -20568,10 +20543,8 @@
             <v:path o:extrusionok="f" gradientshapeok="t" o:connecttype="rect"/>
             <o:lock v:ext="edit" aspectratio="t"/>
           </v:shapetype>
-          <v:shape id="_x0000_s1027" type="#_x0000_t75" style="width:349.95pt;height:652.7pt;mso-left-percent:-10001;mso-top-percent:-10001;mso-position-horizontal:absolute;mso-position-horizontal-relative:char;mso-position-vertical:absolute;mso-position-vertical-relative:line;mso-left-percent:-10001;mso-top-percent:-10001">
+          <v:shape id="_x0000_i1025" type="#_x0000_t75" style="width:349.5pt;height:652.5pt;mso-left-percent:-10001;mso-top-percent:-10001;mso-position-horizontal:absolute;mso-position-horizontal-relative:char;mso-position-vertical:absolute;mso-position-vertical-relative:line;mso-left-percent:-10001;mso-top-percent:-10001">
             <v:imagedata r:id="rId4" o:title="automatic_machine (1)"/>
-            <w10:wrap type="none"/>
-            <w10:anchorlock/>
           </v:shape>
         </w:pict>
       </w:r>
@@ -35252,13 +35225,1741 @@
     </w:p>
     <w:p>
       <w:pPr>
+        <w:spacing w:line="240" w:lineRule="auto"/>
+        <w:jc w:val="center"/>
+        <w:rPr>
+          <w:rFonts w:ascii="Times New Roman" w:hAnsi="Times New Roman" w:cs="Times New Roman"/>
+          <w:b/>
+          <w:sz w:val="28"/>
+          <w:szCs w:val="28"/>
+          <w:lang w:val="ru-RU"/>
+        </w:rPr>
+      </w:pPr>
+      <w:proofErr w:type="spellStart"/>
+      <w:r>
+        <w:rPr>
+          <w:rFonts w:ascii="Times New Roman" w:hAnsi="Times New Roman" w:cs="Times New Roman"/>
+          <w:b/>
+          <w:sz w:val="28"/>
+          <w:szCs w:val="28"/>
+          <w:lang w:val="ru-RU"/>
+        </w:rPr>
+        <w:lastRenderedPageBreak/>
+        <w:t>Граматика</w:t>
+      </w:r>
+      <w:proofErr w:type="spellEnd"/>
+      <w:r>
+        <w:rPr>
+          <w:rFonts w:ascii="Times New Roman" w:hAnsi="Times New Roman" w:cs="Times New Roman"/>
+          <w:b/>
+          <w:sz w:val="28"/>
+          <w:szCs w:val="28"/>
+          <w:lang w:val="ru-RU"/>
+        </w:rPr>
+        <w:t xml:space="preserve"> простого </w:t>
+      </w:r>
+      <w:proofErr w:type="spellStart"/>
+      <w:r>
+        <w:rPr>
+          <w:rFonts w:ascii="Times New Roman" w:hAnsi="Times New Roman" w:cs="Times New Roman"/>
+          <w:b/>
+          <w:sz w:val="28"/>
+          <w:szCs w:val="28"/>
+          <w:lang w:val="ru-RU"/>
+        </w:rPr>
+        <w:t>передування</w:t>
+      </w:r>
+      <w:proofErr w:type="spellEnd"/>
+    </w:p>
+    <w:p>
+      <w:pPr>
+        <w:spacing w:line="240" w:lineRule="auto"/>
+        <w:rPr>
+          <w:rFonts w:ascii="Consolas" w:hAnsi="Consolas" w:cs="Arial"/>
+          <w:sz w:val="23"/>
+          <w:szCs w:val="23"/>
+        </w:rPr>
+      </w:pPr>
+      <w:r>
+        <w:rPr>
+          <w:rFonts w:ascii="Consolas" w:hAnsi="Consolas" w:cs="Arial"/>
+          <w:sz w:val="23"/>
+          <w:szCs w:val="23"/>
+        </w:rPr>
+        <w:t>&lt;</w:t>
+      </w:r>
+      <w:proofErr w:type="gramStart"/>
+      <w:r>
+        <w:rPr>
+          <w:rFonts w:ascii="Consolas" w:hAnsi="Consolas" w:cs="Arial"/>
+          <w:sz w:val="23"/>
+          <w:szCs w:val="23"/>
+        </w:rPr>
+        <w:t>program</w:t>
+      </w:r>
+      <w:proofErr w:type="gramEnd"/>
+      <w:r>
+        <w:rPr>
+          <w:rFonts w:ascii="Consolas" w:hAnsi="Consolas" w:cs="Arial"/>
+          <w:sz w:val="23"/>
+          <w:szCs w:val="23"/>
+        </w:rPr>
+        <w:t>&gt; ::= &lt;</w:t>
+      </w:r>
+      <w:proofErr w:type="spellStart"/>
+      <w:r>
+        <w:rPr>
+          <w:rFonts w:ascii="Consolas" w:hAnsi="Consolas" w:cs="Arial"/>
+          <w:sz w:val="23"/>
+          <w:szCs w:val="23"/>
+        </w:rPr>
+        <w:t>declaration_list</w:t>
+      </w:r>
+      <w:proofErr w:type="spellEnd"/>
+      <w:r>
+        <w:rPr>
+          <w:rFonts w:ascii="Consolas" w:hAnsi="Consolas" w:cs="Arial"/>
+          <w:sz w:val="23"/>
+          <w:szCs w:val="23"/>
+        </w:rPr>
+        <w:t>&gt; begin &lt;operators_list</w:t>
+      </w:r>
+      <w:r>
+        <w:rPr>
+          <w:rFonts w:ascii="Consolas" w:hAnsi="Consolas" w:cs="Arial"/>
+          <w:sz w:val="23"/>
+          <w:szCs w:val="23"/>
+        </w:rPr>
+        <w:t>1</w:t>
+      </w:r>
+      <w:r>
+        <w:rPr>
+          <w:rFonts w:ascii="Consolas" w:hAnsi="Consolas" w:cs="Arial"/>
+          <w:sz w:val="23"/>
+          <w:szCs w:val="23"/>
+        </w:rPr>
+        <w:t>&gt; end</w:t>
+      </w:r>
+    </w:p>
+    <w:p>
+      <w:pPr>
+        <w:spacing w:line="240" w:lineRule="auto"/>
+        <w:rPr>
+          <w:rFonts w:ascii="Consolas" w:hAnsi="Consolas" w:cs="Arial"/>
+          <w:sz w:val="23"/>
+          <w:szCs w:val="23"/>
+        </w:rPr>
+      </w:pPr>
+      <w:r>
+        <w:rPr>
+          <w:rFonts w:ascii="Consolas" w:hAnsi="Consolas" w:cs="Arial"/>
+          <w:sz w:val="23"/>
+          <w:szCs w:val="23"/>
+        </w:rPr>
+        <w:t>&lt;</w:t>
+      </w:r>
+      <w:proofErr w:type="spellStart"/>
+      <w:r>
+        <w:rPr>
+          <w:rFonts w:ascii="Consolas" w:hAnsi="Consolas" w:cs="Arial"/>
+          <w:sz w:val="23"/>
+          <w:szCs w:val="23"/>
+        </w:rPr>
+        <w:t>declaration_list</w:t>
+      </w:r>
+      <w:proofErr w:type="spellEnd"/>
+      <w:proofErr w:type="gramStart"/>
+      <w:r>
+        <w:rPr>
+          <w:rFonts w:ascii="Consolas" w:hAnsi="Consolas" w:cs="Arial"/>
+          <w:sz w:val="23"/>
+          <w:szCs w:val="23"/>
+        </w:rPr>
+        <w:t>&gt; :</w:t>
+      </w:r>
+      <w:proofErr w:type="gramEnd"/>
+      <w:r>
+        <w:rPr>
+          <w:rFonts w:ascii="Consolas" w:hAnsi="Consolas" w:cs="Arial"/>
+          <w:sz w:val="23"/>
+          <w:szCs w:val="23"/>
+        </w:rPr>
+        <w:t>:= &lt;</w:t>
+      </w:r>
+      <w:proofErr w:type="spellStart"/>
+      <w:r>
+        <w:rPr>
+          <w:rFonts w:ascii="Consolas" w:hAnsi="Consolas" w:cs="Arial"/>
+          <w:sz w:val="23"/>
+          <w:szCs w:val="23"/>
+        </w:rPr>
+        <w:t>declaration_list</w:t>
+      </w:r>
+      <w:proofErr w:type="spellEnd"/>
+      <w:r>
+        <w:rPr>
+          <w:rFonts w:ascii="Consolas" w:hAnsi="Consolas" w:cs="Arial"/>
+          <w:sz w:val="23"/>
+          <w:szCs w:val="23"/>
+        </w:rPr>
+        <w:t>&gt; &lt;declaration&gt; ; | &lt;declaration&gt; ;</w:t>
+      </w:r>
+    </w:p>
+    <w:p>
+      <w:pPr>
+        <w:spacing w:line="240" w:lineRule="auto"/>
+        <w:rPr>
+          <w:rFonts w:ascii="Consolas" w:hAnsi="Consolas" w:cs="Arial"/>
+          <w:sz w:val="23"/>
+          <w:szCs w:val="23"/>
+        </w:rPr>
+      </w:pPr>
+      <w:r>
+        <w:rPr>
+          <w:rFonts w:ascii="Consolas" w:hAnsi="Consolas" w:cs="Arial"/>
+          <w:sz w:val="23"/>
+          <w:szCs w:val="23"/>
+        </w:rPr>
+        <w:t>&lt;</w:t>
+      </w:r>
+      <w:proofErr w:type="gramStart"/>
+      <w:r>
+        <w:rPr>
+          <w:rFonts w:ascii="Consolas" w:hAnsi="Consolas" w:cs="Arial"/>
+          <w:sz w:val="23"/>
+          <w:szCs w:val="23"/>
+        </w:rPr>
+        <w:t>declaration</w:t>
+      </w:r>
+      <w:proofErr w:type="gramEnd"/>
+      <w:r>
+        <w:rPr>
+          <w:rFonts w:ascii="Consolas" w:hAnsi="Consolas" w:cs="Arial"/>
+          <w:sz w:val="23"/>
+          <w:szCs w:val="23"/>
+        </w:rPr>
+        <w:t>&gt; ::= &lt;</w:t>
+      </w:r>
+      <w:proofErr w:type="spellStart"/>
+      <w:r>
+        <w:rPr>
+          <w:rFonts w:ascii="Consolas" w:hAnsi="Consolas" w:cs="Arial"/>
+          <w:sz w:val="23"/>
+          <w:szCs w:val="23"/>
+        </w:rPr>
+        <w:t>variable_type</w:t>
+      </w:r>
+      <w:proofErr w:type="spellEnd"/>
+      <w:r>
+        <w:rPr>
+          <w:rFonts w:ascii="Consolas" w:hAnsi="Consolas" w:cs="Arial"/>
+          <w:sz w:val="23"/>
+          <w:szCs w:val="23"/>
+        </w:rPr>
+        <w:t>&gt; &lt;</w:t>
+      </w:r>
+      <w:proofErr w:type="spellStart"/>
+      <w:r>
+        <w:rPr>
+          <w:rFonts w:ascii="Consolas" w:hAnsi="Consolas" w:cs="Arial"/>
+          <w:sz w:val="23"/>
+          <w:szCs w:val="23"/>
+        </w:rPr>
+        <w:t>variables_list</w:t>
+      </w:r>
+      <w:proofErr w:type="spellEnd"/>
+      <w:r>
+        <w:rPr>
+          <w:rFonts w:ascii="Consolas" w:hAnsi="Consolas" w:cs="Arial"/>
+          <w:sz w:val="23"/>
+          <w:szCs w:val="23"/>
+        </w:rPr>
+        <w:t>&gt;</w:t>
+      </w:r>
+    </w:p>
+    <w:p>
+      <w:pPr>
+        <w:spacing w:line="240" w:lineRule="auto"/>
+        <w:rPr>
+          <w:rFonts w:ascii="Consolas" w:hAnsi="Consolas" w:cs="Arial"/>
+          <w:sz w:val="23"/>
+          <w:szCs w:val="23"/>
+        </w:rPr>
+      </w:pPr>
+      <w:r>
+        <w:rPr>
+          <w:rFonts w:ascii="Consolas" w:hAnsi="Consolas" w:cs="Arial"/>
+          <w:sz w:val="23"/>
+          <w:szCs w:val="23"/>
+        </w:rPr>
+        <w:t>&lt;</w:t>
+      </w:r>
+      <w:proofErr w:type="spellStart"/>
+      <w:r>
+        <w:rPr>
+          <w:rFonts w:ascii="Consolas" w:hAnsi="Consolas" w:cs="Arial"/>
+          <w:sz w:val="23"/>
+          <w:szCs w:val="23"/>
+        </w:rPr>
+        <w:t>variable_type</w:t>
+      </w:r>
+      <w:proofErr w:type="spellEnd"/>
+      <w:proofErr w:type="gramStart"/>
+      <w:r>
+        <w:rPr>
+          <w:rFonts w:ascii="Consolas" w:hAnsi="Consolas" w:cs="Arial"/>
+          <w:sz w:val="23"/>
+          <w:szCs w:val="23"/>
+        </w:rPr>
+        <w:t>&gt; :</w:t>
+      </w:r>
+      <w:proofErr w:type="gramEnd"/>
+      <w:r>
+        <w:rPr>
+          <w:rFonts w:ascii="Consolas" w:hAnsi="Consolas" w:cs="Arial"/>
+          <w:sz w:val="23"/>
+          <w:szCs w:val="23"/>
+        </w:rPr>
+        <w:t xml:space="preserve">:= </w:t>
+      </w:r>
+      <w:proofErr w:type="spellStart"/>
+      <w:r>
+        <w:rPr>
+          <w:rFonts w:ascii="Consolas" w:hAnsi="Consolas" w:cs="Arial"/>
+          <w:sz w:val="23"/>
+          <w:szCs w:val="23"/>
+        </w:rPr>
+        <w:t>int</w:t>
+      </w:r>
+      <w:proofErr w:type="spellEnd"/>
+      <w:r>
+        <w:rPr>
+          <w:rFonts w:ascii="Consolas" w:hAnsi="Consolas" w:cs="Arial"/>
+          <w:sz w:val="23"/>
+          <w:szCs w:val="23"/>
+        </w:rPr>
+        <w:t xml:space="preserve"> | float</w:t>
+      </w:r>
+    </w:p>
+    <w:p>
+      <w:pPr>
+        <w:spacing w:line="240" w:lineRule="auto"/>
+        <w:rPr>
+          <w:rFonts w:ascii="Consolas" w:hAnsi="Consolas" w:cs="Arial"/>
+          <w:sz w:val="23"/>
+          <w:szCs w:val="23"/>
+        </w:rPr>
+      </w:pPr>
+      <w:r>
+        <w:rPr>
+          <w:rFonts w:ascii="Consolas" w:hAnsi="Consolas" w:cs="Arial"/>
+          <w:sz w:val="23"/>
+          <w:szCs w:val="23"/>
+        </w:rPr>
+        <w:t>&lt;</w:t>
+      </w:r>
+      <w:proofErr w:type="spellStart"/>
+      <w:r>
+        <w:rPr>
+          <w:rFonts w:ascii="Consolas" w:hAnsi="Consolas" w:cs="Arial"/>
+          <w:sz w:val="23"/>
+          <w:szCs w:val="23"/>
+        </w:rPr>
+        <w:t>variables_list</w:t>
+      </w:r>
+      <w:proofErr w:type="spellEnd"/>
+      <w:proofErr w:type="gramStart"/>
+      <w:r>
+        <w:rPr>
+          <w:rFonts w:ascii="Consolas" w:hAnsi="Consolas" w:cs="Arial"/>
+          <w:sz w:val="23"/>
+          <w:szCs w:val="23"/>
+        </w:rPr>
+        <w:t>&gt; :</w:t>
+      </w:r>
+      <w:proofErr w:type="gramEnd"/>
+      <w:r>
+        <w:rPr>
+          <w:rFonts w:ascii="Consolas" w:hAnsi="Consolas" w:cs="Arial"/>
+          <w:sz w:val="23"/>
+          <w:szCs w:val="23"/>
+        </w:rPr>
+        <w:t>:= &lt;identifier&gt; | &lt;identifier&gt; , &lt;</w:t>
+      </w:r>
+      <w:proofErr w:type="spellStart"/>
+      <w:r>
+        <w:rPr>
+          <w:rFonts w:ascii="Consolas" w:hAnsi="Consolas" w:cs="Arial"/>
+          <w:sz w:val="23"/>
+          <w:szCs w:val="23"/>
+        </w:rPr>
+        <w:t>variables_list</w:t>
+      </w:r>
+      <w:proofErr w:type="spellEnd"/>
+      <w:r>
+        <w:rPr>
+          <w:rFonts w:ascii="Consolas" w:hAnsi="Consolas" w:cs="Arial"/>
+          <w:sz w:val="23"/>
+          <w:szCs w:val="23"/>
+        </w:rPr>
+        <w:t>&gt;</w:t>
+      </w:r>
+    </w:p>
+    <w:p>
+      <w:pPr>
+        <w:spacing w:line="240" w:lineRule="auto"/>
+        <w:rPr>
+          <w:rFonts w:ascii="Consolas" w:hAnsi="Consolas" w:cs="Arial"/>
+          <w:sz w:val="23"/>
+          <w:szCs w:val="23"/>
+        </w:rPr>
+      </w:pPr>
+      <w:r>
+        <w:rPr>
+          <w:rFonts w:ascii="Consolas" w:hAnsi="Consolas" w:cs="Arial"/>
+          <w:sz w:val="23"/>
+          <w:szCs w:val="23"/>
+        </w:rPr>
+        <w:t>&lt;operators_list</w:t>
+      </w:r>
+      <w:r>
+        <w:rPr>
+          <w:rFonts w:ascii="Consolas" w:hAnsi="Consolas" w:cs="Arial"/>
+          <w:sz w:val="23"/>
+          <w:szCs w:val="23"/>
+        </w:rPr>
+        <w:t>1</w:t>
+      </w:r>
+      <w:proofErr w:type="gramStart"/>
+      <w:r>
+        <w:rPr>
+          <w:rFonts w:ascii="Consolas" w:hAnsi="Consolas" w:cs="Arial"/>
+          <w:sz w:val="23"/>
+          <w:szCs w:val="23"/>
+        </w:rPr>
+        <w:t>&gt; :</w:t>
+      </w:r>
+      <w:proofErr w:type="gramEnd"/>
+      <w:r>
+        <w:rPr>
+          <w:rFonts w:ascii="Consolas" w:hAnsi="Consolas" w:cs="Arial"/>
+          <w:sz w:val="23"/>
+          <w:szCs w:val="23"/>
+        </w:rPr>
+        <w:t>:=</w:t>
+      </w:r>
+      <w:r>
+        <w:rPr>
+          <w:rFonts w:ascii="Consolas" w:hAnsi="Consolas" w:cs="Arial"/>
+          <w:sz w:val="23"/>
+          <w:szCs w:val="23"/>
+        </w:rPr>
+        <w:t xml:space="preserve"> &lt;</w:t>
+      </w:r>
+      <w:proofErr w:type="spellStart"/>
+      <w:r>
+        <w:rPr>
+          <w:rFonts w:ascii="Consolas" w:hAnsi="Consolas" w:cs="Arial"/>
+          <w:sz w:val="23"/>
+          <w:szCs w:val="23"/>
+        </w:rPr>
+        <w:t>operators_list</w:t>
+      </w:r>
+      <w:proofErr w:type="spellEnd"/>
+      <w:r>
+        <w:rPr>
+          <w:rFonts w:ascii="Consolas" w:hAnsi="Consolas" w:cs="Arial"/>
+          <w:sz w:val="23"/>
+          <w:szCs w:val="23"/>
+        </w:rPr>
+        <w:t>&gt;</w:t>
+      </w:r>
+    </w:p>
+    <w:p>
+      <w:pPr>
+        <w:spacing w:line="240" w:lineRule="auto"/>
+        <w:rPr>
+          <w:rFonts w:ascii="Consolas" w:hAnsi="Consolas" w:cs="Arial"/>
+          <w:sz w:val="23"/>
+          <w:szCs w:val="23"/>
+        </w:rPr>
+      </w:pPr>
+      <w:r>
+        <w:rPr>
+          <w:rFonts w:ascii="Consolas" w:hAnsi="Consolas" w:cs="Arial"/>
+          <w:sz w:val="23"/>
+          <w:szCs w:val="23"/>
+        </w:rPr>
+        <w:t>&lt;</w:t>
+      </w:r>
+      <w:proofErr w:type="spellStart"/>
+      <w:r>
+        <w:rPr>
+          <w:rFonts w:ascii="Consolas" w:hAnsi="Consolas" w:cs="Arial"/>
+          <w:sz w:val="23"/>
+          <w:szCs w:val="23"/>
+        </w:rPr>
+        <w:t>operators_list</w:t>
+      </w:r>
+      <w:proofErr w:type="spellEnd"/>
+      <w:proofErr w:type="gramStart"/>
+      <w:r>
+        <w:rPr>
+          <w:rFonts w:ascii="Consolas" w:hAnsi="Consolas" w:cs="Arial"/>
+          <w:sz w:val="23"/>
+          <w:szCs w:val="23"/>
+        </w:rPr>
+        <w:t>&gt; :</w:t>
+      </w:r>
+      <w:proofErr w:type="gramEnd"/>
+      <w:r>
+        <w:rPr>
+          <w:rFonts w:ascii="Consolas" w:hAnsi="Consolas" w:cs="Arial"/>
+          <w:sz w:val="23"/>
+          <w:szCs w:val="23"/>
+        </w:rPr>
+        <w:t>:= &lt;</w:t>
+      </w:r>
+      <w:proofErr w:type="spellStart"/>
+      <w:r>
+        <w:rPr>
+          <w:rFonts w:ascii="Consolas" w:hAnsi="Consolas" w:cs="Arial"/>
+          <w:sz w:val="23"/>
+          <w:szCs w:val="23"/>
+        </w:rPr>
+        <w:t>operators_list</w:t>
+      </w:r>
+      <w:proofErr w:type="spellEnd"/>
+      <w:r>
+        <w:rPr>
+          <w:rFonts w:ascii="Consolas" w:hAnsi="Consolas" w:cs="Arial"/>
+          <w:sz w:val="23"/>
+          <w:szCs w:val="23"/>
+        </w:rPr>
+        <w:t>&gt; &lt;operator&gt; ; | &lt;</w:t>
+      </w:r>
+      <w:proofErr w:type="spellStart"/>
+      <w:r>
+        <w:rPr>
+          <w:rFonts w:ascii="Consolas" w:hAnsi="Consolas" w:cs="Arial"/>
+          <w:sz w:val="23"/>
+          <w:szCs w:val="23"/>
+        </w:rPr>
+        <w:t>operators_list</w:t>
+      </w:r>
+      <w:proofErr w:type="spellEnd"/>
+      <w:r>
+        <w:rPr>
+          <w:rFonts w:ascii="Consolas" w:hAnsi="Consolas" w:cs="Arial"/>
+          <w:sz w:val="23"/>
+          <w:szCs w:val="23"/>
+        </w:rPr>
+        <w:t>&gt;  &lt;label&gt; : | &lt;operator&gt; ; | &lt;label&gt; :</w:t>
+      </w:r>
+    </w:p>
+    <w:p>
+      <w:pPr>
+        <w:spacing w:line="240" w:lineRule="auto"/>
+        <w:rPr>
+          <w:rFonts w:ascii="Consolas" w:hAnsi="Consolas" w:cs="Arial"/>
+          <w:sz w:val="23"/>
+          <w:szCs w:val="23"/>
+        </w:rPr>
+      </w:pPr>
+      <w:r>
+        <w:rPr>
+          <w:rFonts w:ascii="Consolas" w:hAnsi="Consolas" w:cs="Arial"/>
+          <w:sz w:val="23"/>
+          <w:szCs w:val="23"/>
+        </w:rPr>
+        <w:t>&lt;</w:t>
+      </w:r>
+      <w:proofErr w:type="gramStart"/>
+      <w:r>
+        <w:rPr>
+          <w:rFonts w:ascii="Consolas" w:hAnsi="Consolas" w:cs="Arial"/>
+          <w:sz w:val="23"/>
+          <w:szCs w:val="23"/>
+        </w:rPr>
+        <w:t>operator</w:t>
+      </w:r>
+      <w:proofErr w:type="gramEnd"/>
+      <w:r>
+        <w:rPr>
+          <w:rFonts w:ascii="Consolas" w:hAnsi="Consolas" w:cs="Arial"/>
+          <w:sz w:val="23"/>
+          <w:szCs w:val="23"/>
+        </w:rPr>
+        <w:t>&gt; ::= &lt;assignment&gt; | &lt;</w:t>
+      </w:r>
+      <w:proofErr w:type="spellStart"/>
+      <w:r>
+        <w:rPr>
+          <w:rFonts w:ascii="Consolas" w:hAnsi="Consolas" w:cs="Arial"/>
+          <w:sz w:val="23"/>
+          <w:szCs w:val="23"/>
+        </w:rPr>
+        <w:t>user_input</w:t>
+      </w:r>
+      <w:proofErr w:type="spellEnd"/>
+      <w:r>
+        <w:rPr>
+          <w:rFonts w:ascii="Consolas" w:hAnsi="Consolas" w:cs="Arial"/>
+          <w:sz w:val="23"/>
+          <w:szCs w:val="23"/>
+        </w:rPr>
+        <w:t>&gt; | &lt;</w:t>
+      </w:r>
+      <w:proofErr w:type="spellStart"/>
+      <w:r>
+        <w:rPr>
+          <w:rFonts w:ascii="Consolas" w:hAnsi="Consolas" w:cs="Arial"/>
+          <w:sz w:val="23"/>
+          <w:szCs w:val="23"/>
+        </w:rPr>
+        <w:t>user_output</w:t>
+      </w:r>
+      <w:proofErr w:type="spellEnd"/>
+      <w:r>
+        <w:rPr>
+          <w:rFonts w:ascii="Consolas" w:hAnsi="Consolas" w:cs="Arial"/>
+          <w:sz w:val="23"/>
+          <w:szCs w:val="23"/>
+        </w:rPr>
+        <w:t>&gt; | &lt;loop&gt; | &lt;</w:t>
+      </w:r>
+      <w:proofErr w:type="spellStart"/>
+      <w:r>
+        <w:rPr>
+          <w:rFonts w:ascii="Consolas" w:hAnsi="Consolas" w:cs="Arial"/>
+          <w:sz w:val="23"/>
+          <w:szCs w:val="23"/>
+        </w:rPr>
+        <w:t>conditional_statement</w:t>
+      </w:r>
+      <w:proofErr w:type="spellEnd"/>
+      <w:r>
+        <w:rPr>
+          <w:rFonts w:ascii="Consolas" w:hAnsi="Consolas" w:cs="Arial"/>
+          <w:sz w:val="23"/>
+          <w:szCs w:val="23"/>
+        </w:rPr>
+        <w:t xml:space="preserve">&gt; | </w:t>
+      </w:r>
+      <w:proofErr w:type="spellStart"/>
+      <w:r>
+        <w:rPr>
+          <w:rFonts w:ascii="Consolas" w:hAnsi="Consolas" w:cs="Arial"/>
+          <w:sz w:val="23"/>
+          <w:szCs w:val="23"/>
+        </w:rPr>
+        <w:t>goto</w:t>
+      </w:r>
+      <w:proofErr w:type="spellEnd"/>
+      <w:r>
+        <w:rPr>
+          <w:rFonts w:ascii="Consolas" w:hAnsi="Consolas" w:cs="Arial"/>
+          <w:sz w:val="23"/>
+          <w:szCs w:val="23"/>
+        </w:rPr>
+        <w:t xml:space="preserve"> &lt;label&gt;</w:t>
+      </w:r>
+    </w:p>
+    <w:p>
+      <w:pPr>
+        <w:spacing w:line="240" w:lineRule="auto"/>
+        <w:rPr>
+          <w:rFonts w:ascii="Consolas" w:hAnsi="Consolas" w:cs="Arial"/>
+          <w:sz w:val="23"/>
+          <w:szCs w:val="23"/>
+        </w:rPr>
+      </w:pPr>
+      <w:r>
+        <w:rPr>
+          <w:rFonts w:ascii="Consolas" w:hAnsi="Consolas" w:cs="Arial"/>
+          <w:sz w:val="23"/>
+          <w:szCs w:val="23"/>
+        </w:rPr>
+        <w:t>&lt;</w:t>
+      </w:r>
+      <w:proofErr w:type="spellStart"/>
+      <w:r>
+        <w:rPr>
+          <w:rFonts w:ascii="Consolas" w:hAnsi="Consolas" w:cs="Arial"/>
+          <w:sz w:val="23"/>
+          <w:szCs w:val="23"/>
+        </w:rPr>
+        <w:t>user_input</w:t>
+      </w:r>
+      <w:proofErr w:type="spellEnd"/>
+      <w:proofErr w:type="gramStart"/>
+      <w:r>
+        <w:rPr>
+          <w:rFonts w:ascii="Consolas" w:hAnsi="Consolas" w:cs="Arial"/>
+          <w:sz w:val="23"/>
+          <w:szCs w:val="23"/>
+        </w:rPr>
+        <w:t>&gt; :</w:t>
+      </w:r>
+      <w:proofErr w:type="gramEnd"/>
+      <w:r>
+        <w:rPr>
+          <w:rFonts w:ascii="Consolas" w:hAnsi="Consolas" w:cs="Arial"/>
+          <w:sz w:val="23"/>
+          <w:szCs w:val="23"/>
+        </w:rPr>
+        <w:t xml:space="preserve">:= </w:t>
+      </w:r>
+      <w:proofErr w:type="spellStart"/>
+      <w:r>
+        <w:rPr>
+          <w:rFonts w:ascii="Consolas" w:hAnsi="Consolas" w:cs="Arial"/>
+          <w:sz w:val="23"/>
+          <w:szCs w:val="23"/>
+        </w:rPr>
+        <w:t>cin</w:t>
+      </w:r>
+      <w:proofErr w:type="spellEnd"/>
+      <w:r>
+        <w:rPr>
+          <w:rFonts w:ascii="Consolas" w:hAnsi="Consolas" w:cs="Arial"/>
+          <w:sz w:val="23"/>
+          <w:szCs w:val="23"/>
+        </w:rPr>
+        <w:t xml:space="preserve"> &gt;&gt; &lt;identifier&gt; | &lt;</w:t>
+      </w:r>
+      <w:proofErr w:type="spellStart"/>
+      <w:r>
+        <w:rPr>
+          <w:rFonts w:ascii="Consolas" w:hAnsi="Consolas" w:cs="Arial"/>
+          <w:sz w:val="23"/>
+          <w:szCs w:val="23"/>
+        </w:rPr>
+        <w:t>user_input</w:t>
+      </w:r>
+      <w:proofErr w:type="spellEnd"/>
+      <w:r>
+        <w:rPr>
+          <w:rFonts w:ascii="Consolas" w:hAnsi="Consolas" w:cs="Arial"/>
+          <w:sz w:val="23"/>
+          <w:szCs w:val="23"/>
+        </w:rPr>
+        <w:t>&gt; &gt;&gt; &lt;identifier&gt;</w:t>
+      </w:r>
+    </w:p>
+    <w:p>
+      <w:pPr>
+        <w:spacing w:line="240" w:lineRule="auto"/>
+        <w:rPr>
+          <w:rFonts w:ascii="Consolas" w:hAnsi="Consolas" w:cs="Arial"/>
+          <w:sz w:val="23"/>
+          <w:szCs w:val="23"/>
+        </w:rPr>
+      </w:pPr>
+      <w:r>
+        <w:rPr>
+          <w:rFonts w:ascii="Consolas" w:hAnsi="Consolas" w:cs="Arial"/>
+          <w:sz w:val="23"/>
+          <w:szCs w:val="23"/>
+        </w:rPr>
+        <w:t>&lt;</w:t>
+      </w:r>
+      <w:proofErr w:type="spellStart"/>
+      <w:r>
+        <w:rPr>
+          <w:rFonts w:ascii="Consolas" w:hAnsi="Consolas" w:cs="Arial"/>
+          <w:sz w:val="23"/>
+          <w:szCs w:val="23"/>
+        </w:rPr>
+        <w:t>user_output</w:t>
+      </w:r>
+      <w:proofErr w:type="spellEnd"/>
+      <w:proofErr w:type="gramStart"/>
+      <w:r>
+        <w:rPr>
+          <w:rFonts w:ascii="Consolas" w:hAnsi="Consolas" w:cs="Arial"/>
+          <w:sz w:val="23"/>
+          <w:szCs w:val="23"/>
+        </w:rPr>
+        <w:t>&gt; :</w:t>
+      </w:r>
+      <w:proofErr w:type="gramEnd"/>
+      <w:r>
+        <w:rPr>
+          <w:rFonts w:ascii="Consolas" w:hAnsi="Consolas" w:cs="Arial"/>
+          <w:sz w:val="23"/>
+          <w:szCs w:val="23"/>
+        </w:rPr>
+        <w:t xml:space="preserve">:= </w:t>
+      </w:r>
+      <w:proofErr w:type="spellStart"/>
+      <w:r>
+        <w:rPr>
+          <w:rFonts w:ascii="Consolas" w:hAnsi="Consolas" w:cs="Arial"/>
+          <w:sz w:val="23"/>
+          <w:szCs w:val="23"/>
+        </w:rPr>
+        <w:t>cout</w:t>
+      </w:r>
+      <w:proofErr w:type="spellEnd"/>
+      <w:r>
+        <w:rPr>
+          <w:rFonts w:ascii="Consolas" w:hAnsi="Consolas" w:cs="Arial"/>
+          <w:sz w:val="23"/>
+          <w:szCs w:val="23"/>
+        </w:rPr>
+        <w:t xml:space="preserve"> &lt;&lt; &lt;identifier&gt; | &lt;</w:t>
+      </w:r>
+      <w:proofErr w:type="spellStart"/>
+      <w:r>
+        <w:rPr>
+          <w:rFonts w:ascii="Consolas" w:hAnsi="Consolas" w:cs="Arial"/>
+          <w:sz w:val="23"/>
+          <w:szCs w:val="23"/>
+        </w:rPr>
+        <w:t>user_output</w:t>
+      </w:r>
+      <w:proofErr w:type="spellEnd"/>
+      <w:r>
+        <w:rPr>
+          <w:rFonts w:ascii="Consolas" w:hAnsi="Consolas" w:cs="Arial"/>
+          <w:sz w:val="23"/>
+          <w:szCs w:val="23"/>
+        </w:rPr>
+        <w:t>&gt; &lt;&lt; &lt;identifier&gt;</w:t>
+      </w:r>
+    </w:p>
+    <w:p>
+      <w:pPr>
+        <w:spacing w:line="240" w:lineRule="auto"/>
+        <w:rPr>
+          <w:rFonts w:ascii="Consolas" w:hAnsi="Consolas" w:cs="Arial"/>
+          <w:sz w:val="23"/>
+          <w:szCs w:val="23"/>
+        </w:rPr>
+      </w:pPr>
+      <w:r>
+        <w:rPr>
+          <w:rFonts w:ascii="Consolas" w:hAnsi="Consolas" w:cs="Arial"/>
+          <w:sz w:val="23"/>
+          <w:szCs w:val="23"/>
+        </w:rPr>
+        <w:t>&lt;</w:t>
+      </w:r>
+      <w:proofErr w:type="gramStart"/>
+      <w:r>
+        <w:rPr>
+          <w:rFonts w:ascii="Consolas" w:hAnsi="Consolas" w:cs="Arial"/>
+          <w:sz w:val="23"/>
+          <w:szCs w:val="23"/>
+        </w:rPr>
+        <w:t>loop</w:t>
+      </w:r>
+      <w:proofErr w:type="gramEnd"/>
+      <w:r>
+        <w:rPr>
+          <w:rFonts w:ascii="Consolas" w:hAnsi="Consolas" w:cs="Arial"/>
+          <w:sz w:val="23"/>
+          <w:szCs w:val="23"/>
+        </w:rPr>
+        <w:t>&gt; ::= for &lt;identifier&gt; = &lt;expression</w:t>
+      </w:r>
+      <w:r>
+        <w:rPr>
+          <w:rFonts w:ascii="Consolas" w:hAnsi="Consolas" w:cs="Arial"/>
+          <w:sz w:val="23"/>
+          <w:szCs w:val="23"/>
+        </w:rPr>
+        <w:t>1</w:t>
+      </w:r>
+      <w:r>
+        <w:rPr>
+          <w:rFonts w:ascii="Consolas" w:hAnsi="Consolas" w:cs="Arial"/>
+          <w:sz w:val="23"/>
+          <w:szCs w:val="23"/>
+        </w:rPr>
+        <w:t>&gt; by &lt;expression</w:t>
+      </w:r>
+      <w:r>
+        <w:rPr>
+          <w:rFonts w:ascii="Consolas" w:hAnsi="Consolas" w:cs="Arial"/>
+          <w:sz w:val="23"/>
+          <w:szCs w:val="23"/>
+        </w:rPr>
+        <w:t>1</w:t>
+      </w:r>
+      <w:r>
+        <w:rPr>
+          <w:rFonts w:ascii="Consolas" w:hAnsi="Consolas" w:cs="Arial"/>
+          <w:sz w:val="23"/>
+          <w:szCs w:val="23"/>
+        </w:rPr>
+        <w:t>&gt; to &lt;expression</w:t>
+      </w:r>
+      <w:r>
+        <w:rPr>
+          <w:rFonts w:ascii="Consolas" w:hAnsi="Consolas" w:cs="Arial"/>
+          <w:sz w:val="23"/>
+          <w:szCs w:val="23"/>
+        </w:rPr>
+        <w:t>1</w:t>
+      </w:r>
+      <w:r>
+        <w:rPr>
+          <w:rFonts w:ascii="Consolas" w:hAnsi="Consolas" w:cs="Arial"/>
+          <w:sz w:val="23"/>
+          <w:szCs w:val="23"/>
+        </w:rPr>
+        <w:t>&gt; do: &lt;operators_list</w:t>
+      </w:r>
+      <w:r>
+        <w:rPr>
+          <w:rFonts w:ascii="Consolas" w:hAnsi="Consolas" w:cs="Arial"/>
+          <w:sz w:val="23"/>
+          <w:szCs w:val="23"/>
+        </w:rPr>
+        <w:t>1</w:t>
+      </w:r>
+      <w:r>
+        <w:rPr>
+          <w:rFonts w:ascii="Consolas" w:hAnsi="Consolas" w:cs="Arial"/>
+          <w:sz w:val="23"/>
+          <w:szCs w:val="23"/>
+        </w:rPr>
+        <w:t xml:space="preserve">&gt; </w:t>
+      </w:r>
+      <w:proofErr w:type="spellStart"/>
+      <w:r>
+        <w:rPr>
+          <w:rFonts w:ascii="Consolas" w:hAnsi="Consolas" w:cs="Arial"/>
+          <w:sz w:val="23"/>
+          <w:szCs w:val="23"/>
+        </w:rPr>
+        <w:t>rof</w:t>
+      </w:r>
+      <w:proofErr w:type="spellEnd"/>
+    </w:p>
+    <w:p>
+      <w:pPr>
+        <w:spacing w:line="240" w:lineRule="auto"/>
+        <w:rPr>
+          <w:rFonts w:ascii="Consolas" w:hAnsi="Consolas" w:cs="Arial"/>
+          <w:sz w:val="23"/>
+          <w:szCs w:val="23"/>
+        </w:rPr>
+      </w:pPr>
+      <w:r>
+        <w:rPr>
+          <w:rFonts w:ascii="Consolas" w:hAnsi="Consolas" w:cs="Arial"/>
+          <w:sz w:val="23"/>
+          <w:szCs w:val="23"/>
+        </w:rPr>
+        <w:t>&lt;</w:t>
+      </w:r>
+      <w:proofErr w:type="spellStart"/>
+      <w:r>
+        <w:rPr>
+          <w:rFonts w:ascii="Consolas" w:hAnsi="Consolas" w:cs="Arial"/>
+          <w:sz w:val="23"/>
+          <w:szCs w:val="23"/>
+        </w:rPr>
+        <w:t>conditional_statement</w:t>
+      </w:r>
+      <w:proofErr w:type="spellEnd"/>
+      <w:proofErr w:type="gramStart"/>
+      <w:r>
+        <w:rPr>
+          <w:rFonts w:ascii="Consolas" w:hAnsi="Consolas" w:cs="Arial"/>
+          <w:sz w:val="23"/>
+          <w:szCs w:val="23"/>
+        </w:rPr>
+        <w:t>&gt; :</w:t>
+      </w:r>
+      <w:proofErr w:type="gramEnd"/>
+      <w:r>
+        <w:rPr>
+          <w:rFonts w:ascii="Consolas" w:hAnsi="Consolas" w:cs="Arial"/>
+          <w:sz w:val="23"/>
+          <w:szCs w:val="23"/>
+        </w:rPr>
+        <w:t>:= if &lt;</w:t>
+      </w:r>
+      <w:r>
         <w:rPr>
           <w:rFonts w:ascii="Consolas" w:hAnsi="Consolas"/>
-          <w:lang w:val="ru-RU"/>
+          <w:sz w:val="23"/>
+          <w:szCs w:val="23"/>
+        </w:rPr>
+        <w:t>LR</w:t>
+      </w:r>
+      <w:r>
+        <w:rPr>
+          <w:rFonts w:ascii="Consolas" w:hAnsi="Consolas"/>
+          <w:sz w:val="23"/>
+          <w:szCs w:val="23"/>
+        </w:rPr>
+        <w:t>1</w:t>
+      </w:r>
+      <w:r>
+        <w:rPr>
+          <w:rFonts w:ascii="Consolas" w:hAnsi="Consolas" w:cs="Arial"/>
+          <w:sz w:val="23"/>
+          <w:szCs w:val="23"/>
+        </w:rPr>
+        <w:t>&gt; then: &lt;operators_list</w:t>
+      </w:r>
+      <w:r>
+        <w:rPr>
+          <w:rFonts w:ascii="Consolas" w:hAnsi="Consolas" w:cs="Arial"/>
+          <w:sz w:val="23"/>
+          <w:szCs w:val="23"/>
+        </w:rPr>
+        <w:t>1</w:t>
+      </w:r>
+      <w:r>
+        <w:rPr>
+          <w:rFonts w:ascii="Consolas" w:hAnsi="Consolas" w:cs="Arial"/>
+          <w:sz w:val="23"/>
+          <w:szCs w:val="23"/>
+        </w:rPr>
+        <w:t>&gt; fi</w:t>
+      </w:r>
+    </w:p>
+    <w:p>
+      <w:pPr>
+        <w:spacing w:line="240" w:lineRule="auto"/>
+        <w:rPr>
+          <w:rFonts w:ascii="Consolas" w:hAnsi="Consolas" w:cs="Arial"/>
+          <w:sz w:val="23"/>
+          <w:szCs w:val="23"/>
         </w:rPr>
       </w:pPr>
+      <w:r>
+        <w:rPr>
+          <w:rFonts w:ascii="Consolas" w:hAnsi="Consolas" w:cs="Arial"/>
+          <w:sz w:val="23"/>
+          <w:szCs w:val="23"/>
+        </w:rPr>
+        <w:t>&lt;</w:t>
+      </w:r>
+      <w:proofErr w:type="gramStart"/>
+      <w:r>
+        <w:rPr>
+          <w:rFonts w:ascii="Consolas" w:hAnsi="Consolas" w:cs="Arial"/>
+          <w:sz w:val="23"/>
+          <w:szCs w:val="23"/>
+        </w:rPr>
+        <w:t>assignment</w:t>
+      </w:r>
+      <w:proofErr w:type="gramEnd"/>
+      <w:r>
+        <w:rPr>
+          <w:rFonts w:ascii="Consolas" w:hAnsi="Consolas" w:cs="Arial"/>
+          <w:sz w:val="23"/>
+          <w:szCs w:val="23"/>
+        </w:rPr>
+        <w:t>&gt; ::= &lt;identifier&gt; = &lt;expression</w:t>
+      </w:r>
+      <w:r>
+        <w:rPr>
+          <w:rFonts w:ascii="Consolas" w:hAnsi="Consolas" w:cs="Arial"/>
+          <w:sz w:val="23"/>
+          <w:szCs w:val="23"/>
+        </w:rPr>
+        <w:t>1</w:t>
+      </w:r>
+      <w:r>
+        <w:rPr>
+          <w:rFonts w:ascii="Consolas" w:hAnsi="Consolas" w:cs="Arial"/>
+          <w:sz w:val="23"/>
+          <w:szCs w:val="23"/>
+        </w:rPr>
+        <w:t>&gt;</w:t>
+      </w:r>
+    </w:p>
+    <w:p>
+      <w:pPr>
+        <w:spacing w:line="240" w:lineRule="auto"/>
+        <w:rPr>
+          <w:rFonts w:ascii="Consolas" w:hAnsi="Consolas" w:cs="Arial"/>
+          <w:sz w:val="23"/>
+          <w:szCs w:val="23"/>
+        </w:rPr>
+      </w:pPr>
+      <w:r>
+        <w:rPr>
+          <w:rFonts w:ascii="Consolas" w:hAnsi="Consolas" w:cs="Arial"/>
+          <w:sz w:val="23"/>
+          <w:szCs w:val="23"/>
+        </w:rPr>
+        <w:t>&lt;expression</w:t>
+      </w:r>
+      <w:r>
+        <w:rPr>
+          <w:rFonts w:ascii="Consolas" w:hAnsi="Consolas" w:cs="Arial"/>
+          <w:sz w:val="23"/>
+          <w:szCs w:val="23"/>
+        </w:rPr>
+        <w:t>1</w:t>
+      </w:r>
+      <w:proofErr w:type="gramStart"/>
+      <w:r>
+        <w:rPr>
+          <w:rFonts w:ascii="Consolas" w:hAnsi="Consolas" w:cs="Arial"/>
+          <w:sz w:val="23"/>
+          <w:szCs w:val="23"/>
+        </w:rPr>
+        <w:t>&gt; :</w:t>
+      </w:r>
+      <w:proofErr w:type="gramEnd"/>
+      <w:r>
+        <w:rPr>
+          <w:rFonts w:ascii="Consolas" w:hAnsi="Consolas" w:cs="Arial"/>
+          <w:sz w:val="23"/>
+          <w:szCs w:val="23"/>
+        </w:rPr>
+        <w:t>:=</w:t>
+      </w:r>
+      <w:r>
+        <w:rPr>
+          <w:rFonts w:ascii="Consolas" w:hAnsi="Consolas" w:cs="Arial"/>
+          <w:sz w:val="23"/>
+          <w:szCs w:val="23"/>
+        </w:rPr>
+        <w:t xml:space="preserve"> &lt;expression&gt;</w:t>
+      </w:r>
+    </w:p>
+    <w:p>
+      <w:pPr>
+        <w:spacing w:line="240" w:lineRule="auto"/>
+        <w:rPr>
+          <w:rFonts w:ascii="Consolas" w:hAnsi="Consolas" w:cs="Arial"/>
+          <w:sz w:val="23"/>
+          <w:szCs w:val="23"/>
+        </w:rPr>
+      </w:pPr>
+      <w:r>
+        <w:rPr>
+          <w:rFonts w:ascii="Consolas" w:hAnsi="Consolas" w:cs="Arial"/>
+          <w:sz w:val="23"/>
+          <w:szCs w:val="23"/>
+        </w:rPr>
+        <w:t>&lt;</w:t>
+      </w:r>
+      <w:proofErr w:type="gramStart"/>
+      <w:r>
+        <w:rPr>
+          <w:rFonts w:ascii="Consolas" w:hAnsi="Consolas" w:cs="Arial"/>
+          <w:sz w:val="23"/>
+          <w:szCs w:val="23"/>
+        </w:rPr>
+        <w:t>expression</w:t>
+      </w:r>
+      <w:proofErr w:type="gramEnd"/>
+      <w:r>
+        <w:rPr>
+          <w:rFonts w:ascii="Consolas" w:hAnsi="Consolas" w:cs="Arial"/>
+          <w:sz w:val="23"/>
+          <w:szCs w:val="23"/>
+        </w:rPr>
+        <w:t>&gt; ::= &lt;T</w:t>
+      </w:r>
+      <w:r>
+        <w:rPr>
+          <w:rFonts w:ascii="Consolas" w:hAnsi="Consolas" w:cs="Arial"/>
+          <w:sz w:val="23"/>
+          <w:szCs w:val="23"/>
+        </w:rPr>
+        <w:t>1</w:t>
+      </w:r>
+      <w:r>
+        <w:rPr>
+          <w:rFonts w:ascii="Consolas" w:hAnsi="Consolas" w:cs="Arial"/>
+          <w:sz w:val="23"/>
+          <w:szCs w:val="23"/>
+        </w:rPr>
+        <w:t>&gt; | &lt;expression&gt; + &lt;T</w:t>
+      </w:r>
+      <w:r>
+        <w:rPr>
+          <w:rFonts w:ascii="Consolas" w:hAnsi="Consolas" w:cs="Arial"/>
+          <w:sz w:val="23"/>
+          <w:szCs w:val="23"/>
+        </w:rPr>
+        <w:t>1</w:t>
+      </w:r>
+      <w:r>
+        <w:rPr>
+          <w:rFonts w:ascii="Consolas" w:hAnsi="Consolas" w:cs="Arial"/>
+          <w:sz w:val="23"/>
+          <w:szCs w:val="23"/>
+        </w:rPr>
+        <w:t>&gt; | &lt;expression&gt; - &lt;T</w:t>
+      </w:r>
+      <w:r>
+        <w:rPr>
+          <w:rFonts w:ascii="Consolas" w:hAnsi="Consolas" w:cs="Arial"/>
+          <w:sz w:val="23"/>
+          <w:szCs w:val="23"/>
+        </w:rPr>
+        <w:t>1</w:t>
+      </w:r>
+      <w:r>
+        <w:rPr>
+          <w:rFonts w:ascii="Consolas" w:hAnsi="Consolas" w:cs="Arial"/>
+          <w:sz w:val="23"/>
+          <w:szCs w:val="23"/>
+        </w:rPr>
+        <w:t>&gt; | - &lt;T</w:t>
+      </w:r>
+      <w:r>
+        <w:rPr>
+          <w:rFonts w:ascii="Consolas" w:hAnsi="Consolas" w:cs="Arial"/>
+          <w:sz w:val="23"/>
+          <w:szCs w:val="23"/>
+        </w:rPr>
+        <w:t>1</w:t>
+      </w:r>
       <w:bookmarkStart w:id="0" w:name="_GoBack"/>
       <w:bookmarkEnd w:id="0"/>
+      <w:r>
+        <w:rPr>
+          <w:rFonts w:ascii="Consolas" w:hAnsi="Consolas" w:cs="Arial"/>
+          <w:sz w:val="23"/>
+          <w:szCs w:val="23"/>
+        </w:rPr>
+        <w:t>&gt;</w:t>
+      </w:r>
+    </w:p>
+    <w:p>
+      <w:pPr>
+        <w:spacing w:line="240" w:lineRule="auto"/>
+        <w:rPr>
+          <w:rFonts w:ascii="Consolas" w:hAnsi="Consolas" w:cs="Arial"/>
+          <w:sz w:val="23"/>
+          <w:szCs w:val="23"/>
+        </w:rPr>
+      </w:pPr>
+      <w:r>
+        <w:rPr>
+          <w:rFonts w:ascii="Consolas" w:hAnsi="Consolas" w:cs="Arial"/>
+          <w:sz w:val="23"/>
+          <w:szCs w:val="23"/>
+        </w:rPr>
+        <w:t>&lt;T</w:t>
+      </w:r>
+      <w:r>
+        <w:rPr>
+          <w:rFonts w:ascii="Consolas" w:hAnsi="Consolas" w:cs="Arial"/>
+          <w:sz w:val="23"/>
+          <w:szCs w:val="23"/>
+        </w:rPr>
+        <w:t>1</w:t>
+      </w:r>
+      <w:proofErr w:type="gramStart"/>
+      <w:r>
+        <w:rPr>
+          <w:rFonts w:ascii="Consolas" w:hAnsi="Consolas" w:cs="Arial"/>
+          <w:sz w:val="23"/>
+          <w:szCs w:val="23"/>
+        </w:rPr>
+        <w:t>&gt; :</w:t>
+      </w:r>
+      <w:proofErr w:type="gramEnd"/>
+      <w:r>
+        <w:rPr>
+          <w:rFonts w:ascii="Consolas" w:hAnsi="Consolas" w:cs="Arial"/>
+          <w:sz w:val="23"/>
+          <w:szCs w:val="23"/>
+        </w:rPr>
+        <w:t>:=</w:t>
+      </w:r>
+      <w:r>
+        <w:rPr>
+          <w:rFonts w:ascii="Consolas" w:hAnsi="Consolas" w:cs="Arial"/>
+          <w:sz w:val="23"/>
+          <w:szCs w:val="23"/>
+        </w:rPr>
+        <w:t xml:space="preserve"> </w:t>
+      </w:r>
+      <w:r>
+        <w:rPr>
+          <w:rFonts w:ascii="Consolas" w:hAnsi="Consolas" w:cs="Arial"/>
+          <w:sz w:val="23"/>
+          <w:szCs w:val="23"/>
+        </w:rPr>
+        <w:t>&lt;T</w:t>
+      </w:r>
+      <w:r>
+        <w:rPr>
+          <w:rFonts w:ascii="Consolas" w:hAnsi="Consolas" w:cs="Arial"/>
+          <w:sz w:val="23"/>
+          <w:szCs w:val="23"/>
+        </w:rPr>
+        <w:t>&gt;</w:t>
+      </w:r>
+    </w:p>
+    <w:p>
+      <w:pPr>
+        <w:spacing w:line="240" w:lineRule="auto"/>
+        <w:rPr>
+          <w:rFonts w:ascii="Consolas" w:hAnsi="Consolas" w:cs="Arial"/>
+          <w:sz w:val="23"/>
+          <w:szCs w:val="23"/>
+        </w:rPr>
+      </w:pPr>
+      <w:r>
+        <w:rPr>
+          <w:rFonts w:ascii="Consolas" w:hAnsi="Consolas" w:cs="Arial"/>
+          <w:sz w:val="23"/>
+          <w:szCs w:val="23"/>
+        </w:rPr>
+        <w:t>&lt;T</w:t>
+      </w:r>
+      <w:proofErr w:type="gramStart"/>
+      <w:r>
+        <w:rPr>
+          <w:rFonts w:ascii="Consolas" w:hAnsi="Consolas" w:cs="Arial"/>
+          <w:sz w:val="23"/>
+          <w:szCs w:val="23"/>
+        </w:rPr>
+        <w:t>&gt; :</w:t>
+      </w:r>
+      <w:proofErr w:type="gramEnd"/>
+      <w:r>
+        <w:rPr>
+          <w:rFonts w:ascii="Consolas" w:hAnsi="Consolas" w:cs="Arial"/>
+          <w:sz w:val="23"/>
+          <w:szCs w:val="23"/>
+        </w:rPr>
+        <w:t>:= &lt;F&gt; | &lt;T&gt; * &lt;F&gt; | &lt;T&gt; / &lt;F&gt;</w:t>
+      </w:r>
+    </w:p>
+    <w:p>
+      <w:pPr>
+        <w:spacing w:line="240" w:lineRule="auto"/>
+        <w:rPr>
+          <w:rFonts w:ascii="Consolas" w:hAnsi="Consolas" w:cs="Arial"/>
+          <w:sz w:val="23"/>
+          <w:szCs w:val="23"/>
+        </w:rPr>
+      </w:pPr>
+      <w:r>
+        <w:rPr>
+          <w:rFonts w:ascii="Consolas" w:hAnsi="Consolas" w:cs="Arial"/>
+          <w:sz w:val="23"/>
+          <w:szCs w:val="23"/>
+        </w:rPr>
+        <w:t>&lt;F</w:t>
+      </w:r>
+      <w:proofErr w:type="gramStart"/>
+      <w:r>
+        <w:rPr>
+          <w:rFonts w:ascii="Consolas" w:hAnsi="Consolas" w:cs="Arial"/>
+          <w:sz w:val="23"/>
+          <w:szCs w:val="23"/>
+        </w:rPr>
+        <w:t>&gt; :</w:t>
+      </w:r>
+      <w:proofErr w:type="gramEnd"/>
+      <w:r>
+        <w:rPr>
+          <w:rFonts w:ascii="Consolas" w:hAnsi="Consolas" w:cs="Arial"/>
+          <w:sz w:val="23"/>
+          <w:szCs w:val="23"/>
+        </w:rPr>
+        <w:t>:= &lt;identifier&gt; | &lt;</w:t>
+      </w:r>
+      <w:proofErr w:type="spellStart"/>
+      <w:r>
+        <w:rPr>
+          <w:rFonts w:ascii="Consolas" w:hAnsi="Consolas" w:cs="Arial"/>
+          <w:sz w:val="23"/>
+          <w:szCs w:val="23"/>
+        </w:rPr>
+        <w:t>constant_fixed_accuracy</w:t>
+      </w:r>
+      <w:proofErr w:type="spellEnd"/>
+      <w:r>
+        <w:rPr>
+          <w:rFonts w:ascii="Consolas" w:hAnsi="Consolas" w:cs="Arial"/>
+          <w:sz w:val="23"/>
+          <w:szCs w:val="23"/>
+        </w:rPr>
+        <w:t>&gt; | ( &lt;expression</w:t>
+      </w:r>
+      <w:r>
+        <w:rPr>
+          <w:rFonts w:ascii="Consolas" w:hAnsi="Consolas" w:cs="Arial"/>
+          <w:sz w:val="23"/>
+          <w:szCs w:val="23"/>
+        </w:rPr>
+        <w:t>1</w:t>
+      </w:r>
+      <w:r>
+        <w:rPr>
+          <w:rFonts w:ascii="Consolas" w:hAnsi="Consolas" w:cs="Arial"/>
+          <w:sz w:val="23"/>
+          <w:szCs w:val="23"/>
+        </w:rPr>
+        <w:t>&gt; )</w:t>
+      </w:r>
+    </w:p>
+    <w:p>
+      <w:pPr>
+        <w:spacing w:line="240" w:lineRule="auto"/>
+        <w:rPr>
+          <w:rFonts w:ascii="Consolas" w:hAnsi="Consolas" w:cs="Arial"/>
+          <w:sz w:val="23"/>
+          <w:szCs w:val="23"/>
+        </w:rPr>
+      </w:pPr>
+      <w:r>
+        <w:rPr>
+          <w:rFonts w:ascii="Consolas" w:hAnsi="Consolas" w:cs="Arial"/>
+          <w:sz w:val="23"/>
+          <w:szCs w:val="23"/>
+        </w:rPr>
+        <w:t>&lt;</w:t>
+      </w:r>
+      <w:r>
+        <w:rPr>
+          <w:rFonts w:ascii="Consolas" w:hAnsi="Consolas"/>
+          <w:sz w:val="23"/>
+          <w:szCs w:val="23"/>
+        </w:rPr>
+        <w:t>LR</w:t>
+      </w:r>
+      <w:r>
+        <w:rPr>
+          <w:rFonts w:ascii="Consolas" w:hAnsi="Consolas"/>
+          <w:sz w:val="23"/>
+          <w:szCs w:val="23"/>
+        </w:rPr>
+        <w:t>1</w:t>
+      </w:r>
+      <w:proofErr w:type="gramStart"/>
+      <w:r>
+        <w:rPr>
+          <w:rFonts w:ascii="Consolas" w:hAnsi="Consolas" w:cs="Arial"/>
+          <w:sz w:val="23"/>
+          <w:szCs w:val="23"/>
+        </w:rPr>
+        <w:t>&gt; :</w:t>
+      </w:r>
+      <w:proofErr w:type="gramEnd"/>
+      <w:r>
+        <w:rPr>
+          <w:rFonts w:ascii="Consolas" w:hAnsi="Consolas" w:cs="Arial"/>
+          <w:sz w:val="23"/>
+          <w:szCs w:val="23"/>
+        </w:rPr>
+        <w:t>:= &lt;</w:t>
+      </w:r>
+      <w:r>
+        <w:rPr>
+          <w:rFonts w:ascii="Consolas" w:hAnsi="Consolas"/>
+          <w:sz w:val="23"/>
+          <w:szCs w:val="23"/>
+        </w:rPr>
+        <w:t>LR</w:t>
+      </w:r>
+      <w:r>
+        <w:rPr>
+          <w:rFonts w:ascii="Consolas" w:hAnsi="Consolas" w:cs="Arial"/>
+          <w:sz w:val="23"/>
+          <w:szCs w:val="23"/>
+        </w:rPr>
+        <w:t>&gt;</w:t>
+      </w:r>
+    </w:p>
+    <w:p>
+      <w:pPr>
+        <w:spacing w:line="240" w:lineRule="auto"/>
+        <w:rPr>
+          <w:rFonts w:ascii="Consolas" w:hAnsi="Consolas" w:cs="Arial"/>
+          <w:sz w:val="23"/>
+          <w:szCs w:val="23"/>
+        </w:rPr>
+      </w:pPr>
+      <w:r>
+        <w:rPr>
+          <w:rFonts w:ascii="Consolas" w:hAnsi="Consolas" w:cs="Arial"/>
+          <w:sz w:val="23"/>
+          <w:szCs w:val="23"/>
+        </w:rPr>
+        <w:t>&lt;</w:t>
+      </w:r>
+      <w:r>
+        <w:rPr>
+          <w:rFonts w:ascii="Consolas" w:hAnsi="Consolas"/>
+          <w:sz w:val="23"/>
+          <w:szCs w:val="23"/>
+        </w:rPr>
+        <w:t>LR</w:t>
+      </w:r>
+      <w:proofErr w:type="gramStart"/>
+      <w:r>
+        <w:rPr>
+          <w:rFonts w:ascii="Consolas" w:hAnsi="Consolas" w:cs="Arial"/>
+          <w:sz w:val="23"/>
+          <w:szCs w:val="23"/>
+        </w:rPr>
+        <w:t>&gt; :</w:t>
+      </w:r>
+      <w:proofErr w:type="gramEnd"/>
+      <w:r>
+        <w:rPr>
+          <w:rFonts w:ascii="Consolas" w:hAnsi="Consolas" w:cs="Arial"/>
+          <w:sz w:val="23"/>
+          <w:szCs w:val="23"/>
+        </w:rPr>
+        <w:t>:= &lt;</w:t>
+      </w:r>
+      <w:r>
+        <w:rPr>
+          <w:rFonts w:ascii="Consolas" w:hAnsi="Consolas"/>
+          <w:sz w:val="23"/>
+          <w:szCs w:val="23"/>
+        </w:rPr>
+        <w:t>LR</w:t>
+      </w:r>
+      <w:r>
+        <w:rPr>
+          <w:rFonts w:ascii="Consolas" w:hAnsi="Consolas" w:cs="Arial"/>
+          <w:sz w:val="23"/>
+          <w:szCs w:val="23"/>
+        </w:rPr>
+        <w:t>&gt; or &lt;LT&gt; | &lt;LT&gt;</w:t>
+      </w:r>
+    </w:p>
+    <w:p>
+      <w:pPr>
+        <w:spacing w:line="240" w:lineRule="auto"/>
+        <w:rPr>
+          <w:rFonts w:ascii="Consolas" w:hAnsi="Consolas" w:cs="Arial"/>
+          <w:sz w:val="23"/>
+          <w:szCs w:val="23"/>
+        </w:rPr>
+      </w:pPr>
+      <w:r>
+        <w:rPr>
+          <w:rFonts w:ascii="Consolas" w:hAnsi="Consolas" w:cs="Arial"/>
+          <w:sz w:val="23"/>
+          <w:szCs w:val="23"/>
+        </w:rPr>
+        <w:t>&lt;LT</w:t>
+      </w:r>
+      <w:proofErr w:type="gramStart"/>
+      <w:r>
+        <w:rPr>
+          <w:rFonts w:ascii="Consolas" w:hAnsi="Consolas" w:cs="Arial"/>
+          <w:sz w:val="23"/>
+          <w:szCs w:val="23"/>
+        </w:rPr>
+        <w:t>&gt; :</w:t>
+      </w:r>
+      <w:proofErr w:type="gramEnd"/>
+      <w:r>
+        <w:rPr>
+          <w:rFonts w:ascii="Consolas" w:hAnsi="Consolas" w:cs="Arial"/>
+          <w:sz w:val="23"/>
+          <w:szCs w:val="23"/>
+        </w:rPr>
+        <w:t>:= &lt;LT&gt; and &lt;LF&gt; | &lt;LF&gt;</w:t>
+      </w:r>
+    </w:p>
+    <w:p>
+      <w:pPr>
+        <w:spacing w:line="240" w:lineRule="auto"/>
+        <w:rPr>
+          <w:rFonts w:ascii="Consolas" w:hAnsi="Consolas" w:cs="Arial"/>
+          <w:sz w:val="23"/>
+          <w:szCs w:val="23"/>
+        </w:rPr>
+      </w:pPr>
+      <w:r>
+        <w:rPr>
+          <w:rFonts w:ascii="Consolas" w:hAnsi="Consolas" w:cs="Arial"/>
+          <w:sz w:val="23"/>
+          <w:szCs w:val="23"/>
+        </w:rPr>
+        <w:t>&lt;LF</w:t>
+      </w:r>
+      <w:proofErr w:type="gramStart"/>
+      <w:r>
+        <w:rPr>
+          <w:rFonts w:ascii="Consolas" w:hAnsi="Consolas" w:cs="Arial"/>
+          <w:sz w:val="23"/>
+          <w:szCs w:val="23"/>
+        </w:rPr>
+        <w:t>&gt; :</w:t>
+      </w:r>
+      <w:proofErr w:type="gramEnd"/>
+      <w:r>
+        <w:rPr>
+          <w:rFonts w:ascii="Consolas" w:hAnsi="Consolas" w:cs="Arial"/>
+          <w:sz w:val="23"/>
+          <w:szCs w:val="23"/>
+        </w:rPr>
+        <w:t>:= &lt;relation&gt; | [ &lt;</w:t>
+      </w:r>
+      <w:r>
+        <w:rPr>
+          <w:rFonts w:ascii="Consolas" w:hAnsi="Consolas"/>
+          <w:sz w:val="23"/>
+          <w:szCs w:val="23"/>
+        </w:rPr>
+        <w:t>LR</w:t>
+      </w:r>
+      <w:r>
+        <w:rPr>
+          <w:rFonts w:ascii="Consolas" w:hAnsi="Consolas"/>
+          <w:sz w:val="23"/>
+          <w:szCs w:val="23"/>
+        </w:rPr>
+        <w:t>1</w:t>
+      </w:r>
+      <w:r>
+        <w:rPr>
+          <w:rFonts w:ascii="Consolas" w:hAnsi="Consolas" w:cs="Arial"/>
+          <w:sz w:val="23"/>
+          <w:szCs w:val="23"/>
+        </w:rPr>
+        <w:t>&gt; ] | not &lt;LF&gt;</w:t>
+      </w:r>
+    </w:p>
+    <w:p>
+      <w:pPr>
+        <w:spacing w:line="240" w:lineRule="auto"/>
+        <w:rPr>
+          <w:rFonts w:ascii="Consolas" w:hAnsi="Consolas" w:cs="Arial"/>
+          <w:sz w:val="23"/>
+          <w:szCs w:val="23"/>
+        </w:rPr>
+      </w:pPr>
+      <w:r>
+        <w:rPr>
+          <w:rFonts w:ascii="Consolas" w:hAnsi="Consolas" w:cs="Arial"/>
+          <w:sz w:val="23"/>
+          <w:szCs w:val="23"/>
+        </w:rPr>
+        <w:t>&lt;</w:t>
+      </w:r>
+      <w:proofErr w:type="gramStart"/>
+      <w:r>
+        <w:rPr>
+          <w:rFonts w:ascii="Consolas" w:hAnsi="Consolas" w:cs="Arial"/>
+          <w:sz w:val="23"/>
+          <w:szCs w:val="23"/>
+        </w:rPr>
+        <w:t>relation</w:t>
+      </w:r>
+      <w:proofErr w:type="gramEnd"/>
+      <w:r>
+        <w:rPr>
+          <w:rFonts w:ascii="Consolas" w:hAnsi="Consolas" w:cs="Arial"/>
+          <w:sz w:val="23"/>
+          <w:szCs w:val="23"/>
+        </w:rPr>
+        <w:t>&gt; ::= &lt;expression</w:t>
+      </w:r>
+      <w:r>
+        <w:rPr>
+          <w:rFonts w:ascii="Consolas" w:hAnsi="Consolas" w:cs="Arial"/>
+          <w:sz w:val="23"/>
+          <w:szCs w:val="23"/>
+        </w:rPr>
+        <w:t>1</w:t>
+      </w:r>
+      <w:r>
+        <w:rPr>
+          <w:rFonts w:ascii="Consolas" w:hAnsi="Consolas" w:cs="Arial"/>
+          <w:sz w:val="23"/>
+          <w:szCs w:val="23"/>
+        </w:rPr>
+        <w:t>&gt; &lt;</w:t>
+      </w:r>
+      <w:proofErr w:type="spellStart"/>
+      <w:r>
+        <w:rPr>
+          <w:rFonts w:ascii="Consolas" w:hAnsi="Consolas" w:cs="Arial"/>
+          <w:sz w:val="23"/>
+          <w:szCs w:val="23"/>
+        </w:rPr>
+        <w:t>relation_sign</w:t>
+      </w:r>
+      <w:proofErr w:type="spellEnd"/>
+      <w:r>
+        <w:rPr>
+          <w:rFonts w:ascii="Consolas" w:hAnsi="Consolas" w:cs="Arial"/>
+          <w:sz w:val="23"/>
+          <w:szCs w:val="23"/>
+        </w:rPr>
+        <w:t>&gt; &lt;expression</w:t>
+      </w:r>
+      <w:r>
+        <w:rPr>
+          <w:rFonts w:ascii="Consolas" w:hAnsi="Consolas" w:cs="Arial"/>
+          <w:sz w:val="23"/>
+          <w:szCs w:val="23"/>
+        </w:rPr>
+        <w:t>1</w:t>
+      </w:r>
+      <w:r>
+        <w:rPr>
+          <w:rFonts w:ascii="Consolas" w:hAnsi="Consolas" w:cs="Arial"/>
+          <w:sz w:val="23"/>
+          <w:szCs w:val="23"/>
+        </w:rPr>
+        <w:t>&gt;</w:t>
+      </w:r>
+    </w:p>
+    <w:p>
+      <w:pPr>
+        <w:spacing w:line="240" w:lineRule="auto"/>
+        <w:rPr>
+          <w:rFonts w:ascii="Consolas" w:hAnsi="Consolas" w:cs="Arial"/>
+          <w:sz w:val="23"/>
+          <w:szCs w:val="23"/>
+        </w:rPr>
+      </w:pPr>
+      <w:r>
+        <w:rPr>
+          <w:rFonts w:ascii="Consolas" w:hAnsi="Consolas" w:cs="Arial"/>
+          <w:sz w:val="23"/>
+          <w:szCs w:val="23"/>
+        </w:rPr>
+        <w:t>&lt;</w:t>
+      </w:r>
+      <w:proofErr w:type="spellStart"/>
+      <w:r>
+        <w:rPr>
+          <w:rFonts w:ascii="Consolas" w:hAnsi="Consolas" w:cs="Arial"/>
+          <w:sz w:val="23"/>
+          <w:szCs w:val="23"/>
+        </w:rPr>
+        <w:t>relation_sign</w:t>
+      </w:r>
+      <w:proofErr w:type="spellEnd"/>
+      <w:proofErr w:type="gramStart"/>
+      <w:r>
+        <w:rPr>
+          <w:rFonts w:ascii="Consolas" w:hAnsi="Consolas" w:cs="Arial"/>
+          <w:sz w:val="23"/>
+          <w:szCs w:val="23"/>
+        </w:rPr>
+        <w:t>&gt; :</w:t>
+      </w:r>
+      <w:proofErr w:type="gramEnd"/>
+      <w:r>
+        <w:rPr>
+          <w:rFonts w:ascii="Consolas" w:hAnsi="Consolas" w:cs="Arial"/>
+          <w:sz w:val="23"/>
+          <w:szCs w:val="23"/>
+        </w:rPr>
+        <w:t>:= &lt; | &gt; | &lt;= | &gt;= | == | !=</w:t>
+      </w:r>
     </w:p>
     <w:sectPr>
       <w:type w:val="continuous"/>

</xml_diff>